<commit_message>
Rename Project OthoCity => OrthoCité Add Img
</commit_message>
<xml_diff>
--- a/Idées de mini.docx
+++ b/Idées de mini.docx
@@ -142,155 +142,181 @@
         </w:rPr>
         <w:t>Chaque fois que le boss va perdre 10% de ses points de vie, il va falloir que le joueur évite une attaque du boss en sautant sur une plateforme située au-dessus de lui. Après 50% le rythme s’accélère. Une fois le boss terminé, le joueur a terminé le jeu et peut avoir accès à tous les mini-jeux comme bon lui semble.</w:t>
       </w:r>
+    </w:p>
+    <w:p>
+      <w:pPr>
+        <w:rPr>
+          <w:color w:val="000000" w:themeColor="text1"/>
+          <w:sz w:val="24"/>
+          <w:szCs w:val="24"/>
+        </w:rPr>
+      </w:pPr>
+      <w:r>
+        <w:rPr>
+          <w:color w:val="000000" w:themeColor="text1"/>
+          <w:sz w:val="24"/>
+          <w:szCs w:val="24"/>
+        </w:rPr>
+        <w:t>4 : Toujours sur une vue à la P</w:t>
+      </w:r>
+      <w:r>
+        <w:rPr>
+          <w:color w:val="000000" w:themeColor="text1"/>
+          <w:sz w:val="24"/>
+          <w:szCs w:val="24"/>
+        </w:rPr>
+        <w:t>okémon, le joueur se trouverait sur une plateforme centrale avec quatre mot</w:t>
+      </w:r>
+      <w:r>
+        <w:rPr>
+          <w:color w:val="000000" w:themeColor="text1"/>
+          <w:sz w:val="24"/>
+          <w:szCs w:val="24"/>
+        </w:rPr>
+        <w:t> : un dans chaque direction (nord, sud, est, ouest) et le principe serait de récupérer les lettres de mots mal orthographiés et de les échanger entre elles pour bien reformer les mots. (Il pourra y avoir un bouton reset pour revenir à l’ordre initial). Chaque mot bien réécrit fera apparaître un bout du pont pour pouvoir arriver dans la salle suivante et récupérer la première lettre sacrée : le T</w:t>
+      </w:r>
+    </w:p>
+    <w:p>
+      <w:pPr>
+        <w:rPr>
+          <w:color w:val="000000" w:themeColor="text1"/>
+          <w:sz w:val="24"/>
+          <w:szCs w:val="24"/>
+        </w:rPr>
+      </w:pPr>
+      <w:r>
+        <w:rPr>
+          <w:color w:val="000000" w:themeColor="text1"/>
+          <w:sz w:val="24"/>
+          <w:szCs w:val="24"/>
+        </w:rPr>
+        <w:t>5 : Dans ce mini jeu, le joueur serait toujours en vue s</w:t>
+      </w:r>
+      <w:r>
+        <w:rPr>
+          <w:color w:val="000000" w:themeColor="text1"/>
+          <w:sz w:val="24"/>
+          <w:szCs w:val="24"/>
+        </w:rPr>
+        <w:t>tyle P</w:t>
+      </w:r>
+      <w:r>
+        <w:rPr>
+          <w:color w:val="000000" w:themeColor="text1"/>
+          <w:sz w:val="24"/>
+          <w:szCs w:val="24"/>
+        </w:rPr>
+        <w:t>okémon. Le principe est simple, le joueur va se retrouve</w:t>
+      </w:r>
+      <w:r>
+        <w:rPr>
+          <w:color w:val="000000" w:themeColor="text1"/>
+          <w:sz w:val="24"/>
+          <w:szCs w:val="24"/>
+        </w:rPr>
+        <w:t>r dans une salle fermée face à une</w:t>
+      </w:r>
+      <w:r>
+        <w:rPr>
+          <w:color w:val="000000" w:themeColor="text1"/>
+          <w:sz w:val="24"/>
+          <w:szCs w:val="24"/>
+        </w:rPr>
+        <w:t xml:space="preserve"> corbeille avec un mot mal orthographié ou un verbe avec une mauvaise terminaison au-dessus de chaque corbeille. Le but serait de tuer les monstres qui arrivent dans la salle à l’aide du T récupéré dans le premier quartier pour récupérer des lettres </w:t>
+      </w:r>
+      <w:r>
+        <w:rPr>
+          <w:color w:val="000000" w:themeColor="text1"/>
+          <w:sz w:val="24"/>
+          <w:szCs w:val="24"/>
+        </w:rPr>
+        <w:t>et les placer dans la corbeille pour bien réécrire le mot ou le verbe (possibilité de donner une mauvaise lettre (20% de chance) qu’il faudra placer dans la poubelle). Une fois le mot complété il pourrait passer à la salle suivante et réitéré le schéma. Le jeu</w:t>
+      </w:r>
+      <w:r>
+        <w:rPr>
+          <w:color w:val="000000" w:themeColor="text1"/>
+          <w:sz w:val="24"/>
+          <w:szCs w:val="24"/>
+        </w:rPr>
+        <w:t xml:space="preserve"> se termine au bout de 3 salles où il récupérera la deuxième lettre sacrée : le U</w:t>
+      </w:r>
+    </w:p>
+    <w:p>
+      <w:pPr>
+        <w:rPr>
+          <w:color w:val="000000" w:themeColor="text1"/>
+          <w:sz w:val="24"/>
+          <w:szCs w:val="24"/>
+        </w:rPr>
+      </w:pPr>
+      <w:r>
+        <w:rPr>
+          <w:color w:val="000000" w:themeColor="text1"/>
+          <w:sz w:val="24"/>
+          <w:szCs w:val="24"/>
+        </w:rPr>
+        <w:t>6 : Ce mini-</w:t>
+      </w:r>
+      <w:r>
+        <w:rPr>
+          <w:color w:val="000000" w:themeColor="text1"/>
+          <w:sz w:val="24"/>
+          <w:szCs w:val="24"/>
+        </w:rPr>
+        <w:t>jeu se passera toujours en vue P</w:t>
+      </w:r>
+      <w:r>
+        <w:rPr>
+          <w:color w:val="000000" w:themeColor="text1"/>
+          <w:sz w:val="24"/>
+          <w:szCs w:val="24"/>
+        </w:rPr>
+        <w:t xml:space="preserve">okémon. Le général du quartier </w:t>
+      </w:r>
+      <w:r>
+        <w:rPr>
+          <w:color w:val="000000" w:themeColor="text1"/>
+          <w:sz w:val="24"/>
+          <w:szCs w:val="24"/>
+        </w:rPr>
+        <w:t xml:space="preserve">serait tout en haut de la salle et jetterai des mots mal orthographiés au joueur depuis le haut de la salle. Le </w:t>
+      </w:r>
+      <w:r>
+        <w:rPr>
+          <w:color w:val="000000" w:themeColor="text1"/>
+          <w:sz w:val="24"/>
+          <w:szCs w:val="24"/>
+        </w:rPr>
+        <w:lastRenderedPageBreak/>
+        <w:t>but du joueur sera de corriger les mots en tirant sur les lettres qui n’ont pas lieu d’être dans le mot pour se défendre. Au bout de deux minutes, le général n’aura plus de mot à jeter et s’enfuira en lâchant la de</w:t>
+      </w:r>
+      <w:r>
+        <w:rPr>
+          <w:color w:val="000000" w:themeColor="text1"/>
+          <w:sz w:val="24"/>
+          <w:szCs w:val="24"/>
+        </w:rPr>
+        <w:t>rnière lettre sacrée d’</w:t>
+      </w:r>
+      <w:proofErr w:type="spellStart"/>
+      <w:r>
+        <w:rPr>
+          <w:color w:val="000000" w:themeColor="text1"/>
+          <w:sz w:val="24"/>
+          <w:szCs w:val="24"/>
+        </w:rPr>
+        <w:t>OrthoCité</w:t>
+      </w:r>
       <w:bookmarkStart w:id="0" w:name="_GoBack"/>
       <w:bookmarkEnd w:id="0"/>
-    </w:p>
-    <w:p>
-      <w:pPr>
-        <w:rPr>
-          <w:color w:val="000000" w:themeColor="text1"/>
-          <w:sz w:val="24"/>
-          <w:szCs w:val="24"/>
-        </w:rPr>
-      </w:pPr>
-      <w:r>
-        <w:rPr>
-          <w:color w:val="000000" w:themeColor="text1"/>
-          <w:sz w:val="24"/>
-          <w:szCs w:val="24"/>
-        </w:rPr>
-        <w:t>4 : Toujours sur une vue à la P</w:t>
-      </w:r>
-      <w:r>
-        <w:rPr>
-          <w:color w:val="000000" w:themeColor="text1"/>
-          <w:sz w:val="24"/>
-          <w:szCs w:val="24"/>
-        </w:rPr>
-        <w:t>okémon, le joueur se trouverait sur une plateforme centrale avec quatre mot</w:t>
-      </w:r>
-      <w:r>
-        <w:rPr>
-          <w:color w:val="000000" w:themeColor="text1"/>
-          <w:sz w:val="24"/>
-          <w:szCs w:val="24"/>
-        </w:rPr>
-        <w:t> : un dans chaque direction (nord, sud, est, ouest) et le principe serait de récupérer les lettres de mots mal orthographiés et de les échanger entre elles pour bien reformer les mots. (Il pourra y avoir un bouton reset pour revenir à l’ordre initial). Chaque mot bien réécrit fera apparaître un bout du pont pour pouvoir arriver dans la salle suivante et récupérer la première lettre sacrée : le T</w:t>
-      </w:r>
-    </w:p>
-    <w:p>
-      <w:pPr>
-        <w:rPr>
-          <w:color w:val="000000" w:themeColor="text1"/>
-          <w:sz w:val="24"/>
-          <w:szCs w:val="24"/>
-        </w:rPr>
-      </w:pPr>
-      <w:r>
-        <w:rPr>
-          <w:color w:val="000000" w:themeColor="text1"/>
-          <w:sz w:val="24"/>
-          <w:szCs w:val="24"/>
-        </w:rPr>
-        <w:t>5 : Dans ce mini jeu, le joueur serait toujours en vue s</w:t>
-      </w:r>
-      <w:r>
-        <w:rPr>
-          <w:color w:val="000000" w:themeColor="text1"/>
-          <w:sz w:val="24"/>
-          <w:szCs w:val="24"/>
-        </w:rPr>
-        <w:t>tyle P</w:t>
-      </w:r>
-      <w:r>
-        <w:rPr>
-          <w:color w:val="000000" w:themeColor="text1"/>
-          <w:sz w:val="24"/>
-          <w:szCs w:val="24"/>
-        </w:rPr>
-        <w:t>okémon. Le principe est simple, le joueur va se retrouve</w:t>
-      </w:r>
-      <w:r>
-        <w:rPr>
-          <w:color w:val="000000" w:themeColor="text1"/>
-          <w:sz w:val="24"/>
-          <w:szCs w:val="24"/>
-        </w:rPr>
-        <w:t>r dans une salle fermée face à une</w:t>
-      </w:r>
-      <w:r>
-        <w:rPr>
-          <w:color w:val="000000" w:themeColor="text1"/>
-          <w:sz w:val="24"/>
-          <w:szCs w:val="24"/>
-        </w:rPr>
-        <w:t xml:space="preserve"> corbeille avec un mot mal orthographié ou un verbe avec une mauvaise terminaison au-dessus de chaque corbeille. Le but serait de tuer les monstres qui arrivent dans la salle à l’aide du T récupéré dans le premier quartier pour récupérer des lettres </w:t>
-      </w:r>
-      <w:r>
-        <w:rPr>
-          <w:color w:val="000000" w:themeColor="text1"/>
-          <w:sz w:val="24"/>
-          <w:szCs w:val="24"/>
-        </w:rPr>
-        <w:t>et les placer dans la corbeille pour bien réécrire le mot ou le verbe (possibilité de donner une mauvaise lettre (20% de chance) qu’il faudra placer dans la poubelle). Une fois le mot complété il pourrait passer à la salle suivante et réitéré le schéma. Le jeu</w:t>
-      </w:r>
-      <w:r>
-        <w:rPr>
-          <w:color w:val="000000" w:themeColor="text1"/>
-          <w:sz w:val="24"/>
-          <w:szCs w:val="24"/>
-        </w:rPr>
-        <w:t xml:space="preserve"> se termine au bout de 3 salles où il récupérera la deuxième lettre sacrée : le U</w:t>
-      </w:r>
-    </w:p>
-    <w:p>
-      <w:pPr>
-        <w:rPr>
-          <w:color w:val="000000" w:themeColor="text1"/>
-          <w:sz w:val="24"/>
-          <w:szCs w:val="24"/>
-        </w:rPr>
-      </w:pPr>
-      <w:r>
-        <w:rPr>
-          <w:color w:val="000000" w:themeColor="text1"/>
-          <w:sz w:val="24"/>
-          <w:szCs w:val="24"/>
-        </w:rPr>
-        <w:t>6 : Ce mini-</w:t>
-      </w:r>
-      <w:r>
-        <w:rPr>
-          <w:color w:val="000000" w:themeColor="text1"/>
-          <w:sz w:val="24"/>
-          <w:szCs w:val="24"/>
-        </w:rPr>
-        <w:t>jeu se passera toujours en vue P</w:t>
-      </w:r>
-      <w:r>
-        <w:rPr>
-          <w:color w:val="000000" w:themeColor="text1"/>
-          <w:sz w:val="24"/>
-          <w:szCs w:val="24"/>
-        </w:rPr>
-        <w:t xml:space="preserve">okémon. Le général du quartier </w:t>
-      </w:r>
-      <w:r>
-        <w:rPr>
-          <w:color w:val="000000" w:themeColor="text1"/>
-          <w:sz w:val="24"/>
-          <w:szCs w:val="24"/>
-        </w:rPr>
-        <w:t xml:space="preserve">serait tout en haut de la salle et jetterai des mots mal orthographiés au joueur depuis le haut de la salle. Le </w:t>
-      </w:r>
-      <w:r>
-        <w:rPr>
-          <w:color w:val="000000" w:themeColor="text1"/>
-          <w:sz w:val="24"/>
-          <w:szCs w:val="24"/>
-        </w:rPr>
-        <w:lastRenderedPageBreak/>
-        <w:t>but du joueur sera de corriger les mots en tirant sur les lettres qui n’ont pas lieu d’être dans le mot pour se défendre. Au bout de deux minutes, le général n’aura plus de mot à jeter et s’enfuira en lâchant la dernière lettre sacrée d’OrthoCity : le S.</w:t>
+      <w:proofErr w:type="spellEnd"/>
+      <w:r>
+        <w:rPr>
+          <w:color w:val="000000" w:themeColor="text1"/>
+          <w:sz w:val="24"/>
+          <w:szCs w:val="24"/>
+        </w:rPr>
+        <w:t> : le S.</w:t>
       </w:r>
     </w:p>
     <w:p>

</xml_diff>